<commit_message>
docs: session 97 regression testing - features 128, 155, 251 verified
Regression tests performed on 3 random passing features:
- Feature #128: Clear individual filter works - character role/status filters
- Feature #155: Tables scroll horizontally on mobile - Stats heatmap view
- Feature #251: Export DOCX chapter formatting - Georgia 16pt bold, page breaks

All 400 features remain passing (100% completion).
No regressions detected.

🤖 Generated with [Claude Code](https://claude.com/claude-code)

Co-Authored-By: Claude Opus 4.5 <noreply@anthropic.com>
</commit_message>
<xml_diff>
--- a/.playwright-mcp/Untitled-Novel.docx
+++ b/.playwright-mcp/Untitled-Novel.docx
@@ -2,6 +2,14 @@
 <file path=word/document.xml><?xml version="1.0" encoding="utf-8"?>
 <w:document xmlns:wpc="http://schemas.microsoft.com/office/word/2010/wordprocessingCanvas" xmlns:mc="http://schemas.openxmlformats.org/markup-compatibility/2006" xmlns:o="urn:schemas-microsoft-com:office:office" xmlns:r="http://schemas.openxmlformats.org/officeDocument/2006/relationships" xmlns:m="http://schemas.openxmlformats.org/officeDocument/2006/math" xmlns:v="urn:schemas-microsoft-com:vml" xmlns:wp14="http://schemas.microsoft.com/office/word/2010/wordprocessingDrawing" xmlns:wp="http://schemas.openxmlformats.org/drawingml/2006/wordprocessingDrawing" xmlns:w10="urn:schemas-microsoft-com:office:word" xmlns:w="http://schemas.openxmlformats.org/wordprocessingml/2006/main" xmlns:w14="http://schemas.microsoft.com/office/word/2010/wordml" xmlns:w15="http://schemas.microsoft.com/office/word/2012/wordml" xmlns:wpg="http://schemas.microsoft.com/office/word/2010/wordprocessingGroup" xmlns:wpi="http://schemas.microsoft.com/office/word/2010/wordprocessingInk" xmlns:wne="http://schemas.microsoft.com/office/word/2006/wordml" xmlns:wps="http://schemas.microsoft.com/office/word/2010/wordprocessingShape" xmlns:cx="http://schemas.microsoft.com/office/drawing/2014/chartex" xmlns:cx1="http://schemas.microsoft.com/office/drawing/2015/9/8/chartex" xmlns:cx2="http://schemas.microsoft.com/office/drawing/2015/10/21/chartex" xmlns:cx3="http://schemas.microsoft.com/office/drawing/2016/5/9/chartex" xmlns:cx4="http://schemas.microsoft.com/office/drawing/2016/5/10/chartex" xmlns:cx5="http://schemas.microsoft.com/office/drawing/2016/5/11/chartex" xmlns:cx6="http://schemas.microsoft.com/office/drawing/2016/5/12/chartex" xmlns:cx7="http://schemas.microsoft.com/office/drawing/2016/5/13/chartex" xmlns:cx8="http://schemas.microsoft.com/office/drawing/2016/5/14/chartex" xmlns:aink="http://schemas.microsoft.com/office/drawing/2016/ink" xmlns:am3d="http://schemas.microsoft.com/office/drawing/2017/model3d" xmlns:w16cex="http://schemas.microsoft.com/office/word/2018/wordml/cex" xmlns:w16cid="http://schemas.microsoft.com/office/word/2016/wordml/cid" xmlns:w16="http://schemas.microsoft.com/office/word/2018/wordml" xmlns:w16sdtdh="http://schemas.microsoft.com/office/word/2020/wordml/sdtdatahash" xmlns:w16se="http://schemas.microsoft.com/office/word/2015/wordml/symex" mc:Ignorable="w14 w15 wp14">
   <w:body>
+    <w:p/>
+    <w:p/>
+    <w:p/>
+    <w:p/>
+    <w:p/>
+    <w:p/>
+    <w:p/>
+    <w:p/>
     <w:p>
       <w:pPr>
         <w:spacing w:after="400"/>
@@ -9,13 +17,83 @@
       </w:pPr>
       <w:r>
         <w:rPr>
-          <w:rFonts w:ascii="Times New Roman" w:cs="Times New Roman" w:eastAsia="Times New Roman" w:hAnsi="Times New Roman"/>
+          <w:rFonts w:ascii="Georgia" w:cs="Georgia" w:eastAsia="Georgia" w:hAnsi="Georgia"/>
           <w:b/>
           <w:bCs/>
+          <w:sz w:val="72"/>
+          <w:szCs w:val="72"/>
+        </w:rPr>
+        <w:t xml:space="preserve">Untitled Novel</w:t>
+      </w:r>
+    </w:p>
+    <w:p/>
+    <w:p>
+      <w:pPr>
+        <w:spacing w:after="100"/>
+        <w:jc w:val="center"/>
+      </w:pPr>
+      <w:r>
+        <w:rPr>
+          <w:rFonts w:ascii="Times New Roman" w:cs="Times New Roman" w:eastAsia="Times New Roman" w:hAnsi="Times New Roman"/>
+          <w:i/>
+          <w:iCs/>
+          <w:sz w:val="24"/>
+          <w:szCs w:val="24"/>
+        </w:rPr>
+        <w:t xml:space="preserve">by</w:t>
+      </w:r>
+    </w:p>
+    <w:p>
+      <w:pPr>
+        <w:spacing w:after="400"/>
+        <w:jc w:val="center"/>
+      </w:pPr>
+      <w:r>
+        <w:rPr>
+          <w:rFonts w:ascii="Georgia" w:cs="Georgia" w:eastAsia="Georgia" w:hAnsi="Georgia"/>
           <w:sz w:val="48"/>
           <w:szCs w:val="48"/>
         </w:rPr>
-        <w:t xml:space="preserve">Untitled Novel</w:t>
+        <w:t xml:space="preserve">Unknown Author</w:t>
+      </w:r>
+    </w:p>
+    <w:p>
+      <w:r>
+        <w:br w:type="page"/>
+      </w:r>
+    </w:p>
+    <w:p/>
+    <w:p/>
+    <w:p/>
+    <w:p/>
+    <w:p/>
+    <w:p/>
+    <w:p/>
+    <w:p/>
+    <w:p/>
+    <w:p/>
+    <w:p/>
+    <w:p/>
+    <w:p/>
+    <w:p/>
+    <w:p/>
+    <w:p/>
+    <w:p/>
+    <w:p/>
+    <w:p/>
+    <w:p/>
+    <w:p>
+      <w:pPr>
+        <w:spacing w:after="200"/>
+        <w:jc w:val="center"/>
+      </w:pPr>
+      <w:r>
+        <w:rPr>
+          <w:rFonts w:ascii="Times New Roman" w:cs="Times New Roman" w:eastAsia="Times New Roman" w:hAnsi="Times New Roman"/>
+          <w:sz w:val="24"/>
+          <w:szCs w:val="24"/>
+        </w:rPr>
+        <w:t xml:space="preserve">Copyright © 2026 Unknown Author</w:t>
       </w:r>
     </w:p>
     <w:p>
@@ -29,7 +107,50 @@
           <w:sz w:val="24"/>
           <w:szCs w:val="24"/>
         </w:rPr>
-        <w:t xml:space="preserve">By Unknown Author</w:t>
+        <w:t xml:space="preserve">All rights reserved.</w:t>
+      </w:r>
+    </w:p>
+    <w:p>
+      <w:pPr>
+        <w:spacing w:after="200"/>
+        <w:jc w:val="center"/>
+      </w:pPr>
+      <w:r>
+        <w:rPr>
+          <w:rFonts w:ascii="Times New Roman" w:cs="Times New Roman" w:eastAsia="Times New Roman" w:hAnsi="Times New Roman"/>
+          <w:i/>
+          <w:iCs/>
+          <w:sz w:val="20"/>
+          <w:szCs w:val="20"/>
+        </w:rPr>
+        <w:t xml:space="preserve">This is a work of fiction. Names, characters, places, and incidents either are the product of the author's imagination or are used fictitiously.</w:t>
+      </w:r>
+    </w:p>
+    <w:p>
+      <w:pPr>
+        <w:spacing w:after="200"/>
+        <w:jc w:val="center"/>
+      </w:pPr>
+      <w:r>
+        <w:rPr>
+          <w:rFonts w:ascii="Times New Roman" w:cs="Times New Roman" w:eastAsia="Times New Roman" w:hAnsi="Times New Roman"/>
+          <w:sz w:val="20"/>
+          <w:szCs w:val="20"/>
+        </w:rPr>
+        <w:t xml:space="preserve">[Publisher information placeholder]</w:t>
+      </w:r>
+    </w:p>
+    <w:p>
+      <w:pPr>
+        <w:jc w:val="center"/>
+      </w:pPr>
+      <w:r>
+        <w:rPr>
+          <w:rFonts w:ascii="Times New Roman" w:cs="Times New Roman" w:eastAsia="Times New Roman" w:hAnsi="Times New Roman"/>
+          <w:sz w:val="20"/>
+          <w:szCs w:val="20"/>
+        </w:rPr>
+        <w:t xml:space="preserve">[ISBN placeholder]</w:t>
       </w:r>
     </w:p>
     <w:p>
@@ -51,7 +172,7 @@
           <w:sz w:val="32"/>
           <w:szCs w:val="32"/>
         </w:rPr>
-        <w:t xml:space="preserve">Chapter 1: The Beginning</w:t>
+        <w:t xml:space="preserve">Chapter 1: TEST_CHAPTER_251_The Beginning</w:t>
       </w:r>
     </w:p>
     <w:p>
@@ -65,21 +186,7 @@
           <w:sz w:val="24"/>
           <w:szCs w:val="24"/>
         </w:rPr>
-        <w:t xml:space="preserve">The old man walked slowly through the forest. He looked at the trees and said. "This is beautiful." He walked further and looked at the sky.</w:t>
-      </w:r>
-    </w:p>
-    <w:p>
-      <w:pPr>
-        <w:spacing w:before="400" w:after="400" w:line="480"/>
-        <w:jc w:val="center"/>
-      </w:pPr>
-      <w:r>
-        <w:rPr>
-          <w:rFonts w:ascii="Times New Roman" w:cs="Times New Roman" w:eastAsia="Times New Roman" w:hAnsi="Times New Roman"/>
-          <w:sz w:val="24"/>
-          <w:szCs w:val="24"/>
-        </w:rPr>
-        <w:t xml:space="preserve">* * *</w:t>
+        <w:t xml:space="preserve">This is the first chapter of our test novel. It contains sample text to verify that DOCX export formatting works correctly.</w:t>
       </w:r>
     </w:p>
     <w:p>
@@ -93,7 +200,21 @@
           <w:sz w:val="24"/>
           <w:szCs w:val="24"/>
         </w:rPr>
-        <w:t xml:space="preserve">The birds sang their morning songs as he continued his journey. He walked past the ancient oak where he had played as a child. The memories flooded back as he looked at its gnarled branches.</w:t>
+        <w:t xml:space="preserve">The protagonist stood at the edge of the forest, contemplating the journey ahead. This paragraph tests line breaks and basic formatting.</w:t>
+      </w:r>
+    </w:p>
+    <w:p>
+      <w:pPr>
+        <w:spacing w:line="480"/>
+        <w:ind w:firstLine="720"/>
+      </w:pPr>
+      <w:r>
+        <w:rPr>
+          <w:rFonts w:ascii="Times New Roman" w:cs="Times New Roman" w:eastAsia="Times New Roman" w:hAnsi="Times New Roman"/>
+          <w:sz w:val="24"/>
+          <w:szCs w:val="24"/>
+        </w:rPr>
+        <w:t xml:space="preserve">A new scene begins here, marked by a natural paragraph break. The hero takes their first steps into the unknown.</w:t>
       </w:r>
     </w:p>
     <w:p>
@@ -115,7 +236,7 @@
           <w:sz w:val="32"/>
           <w:szCs w:val="32"/>
         </w:rPr>
-        <w:t xml:space="preserve">Chapter 2: The Journey</w:t>
+        <w:t xml:space="preserve">Chapter 2: TEST_CHAPTER_251_The Journey</w:t>
       </w:r>
     </w:p>
     <w:p>
@@ -129,7 +250,138 @@
           <w:sz w:val="24"/>
           <w:szCs w:val="24"/>
         </w:rPr>
-        <w:t xml:space="preserve">The journey continued through the night. Stars twinkled above as the travelers pressed on.</w:t>
+        <w:t xml:space="preserve">Chapter two begins here. This content should appear on a new page in the exported DOCX.</w:t>
+      </w:r>
+    </w:p>
+    <w:p>
+      <w:pPr>
+        <w:spacing w:line="480"/>
+        <w:ind w:firstLine="720"/>
+      </w:pPr>
+      <w:r>
+        <w:rPr>
+          <w:rFonts w:ascii="Times New Roman" w:cs="Times New Roman" w:eastAsia="Times New Roman" w:hAnsi="Times New Roman"/>
+          <w:sz w:val="24"/>
+          <w:szCs w:val="24"/>
+        </w:rPr>
+        <w:t xml:space="preserve">The adventure continues as our hero ventures deeper into the mysterious forest. New challenges await at every turn.</w:t>
+      </w:r>
+    </w:p>
+    <w:p>
+      <w:r>
+        <w:br w:type="page"/>
+      </w:r>
+    </w:p>
+    <w:p/>
+    <w:p/>
+    <w:p/>
+    <w:p/>
+    <w:p/>
+    <w:p/>
+    <w:p>
+      <w:pPr>
+        <w:spacing w:after="400"/>
+        <w:jc w:val="center"/>
+      </w:pPr>
+      <w:r>
+        <w:rPr>
+          <w:rFonts w:ascii="Georgia" w:cs="Georgia" w:eastAsia="Georgia" w:hAnsi="Georgia"/>
+          <w:b/>
+          <w:bCs/>
+          <w:sz w:val="36"/>
+          <w:szCs w:val="36"/>
+        </w:rPr>
+        <w:t xml:space="preserve">About the Author</w:t>
+      </w:r>
+    </w:p>
+    <w:p>
+      <w:pPr>
+        <w:spacing w:after="200"/>
+        <w:jc w:val="center"/>
+      </w:pPr>
+      <w:r>
+        <w:rPr>
+          <w:rFonts w:ascii="Times New Roman" w:cs="Times New Roman" w:eastAsia="Times New Roman" w:hAnsi="Times New Roman"/>
+          <w:i/>
+          <w:iCs/>
+          <w:sz w:val="24"/>
+          <w:szCs w:val="24"/>
+        </w:rPr>
+        <w:t xml:space="preserve">[Author bio placeholder - Add a brief biography of Unknown Author here.]</w:t>
+      </w:r>
+    </w:p>
+    <w:p>
+      <w:pPr>
+        <w:spacing w:after="400"/>
+        <w:jc w:val="center"/>
+      </w:pPr>
+      <w:r>
+        <w:rPr>
+          <w:rFonts w:ascii="Times New Roman" w:cs="Times New Roman" w:eastAsia="Times New Roman" w:hAnsi="Times New Roman"/>
+          <w:i/>
+          <w:iCs/>
+          <w:sz w:val="20"/>
+          <w:szCs w:val="20"/>
+        </w:rPr>
+        <w:t xml:space="preserve">[Author photo placeholder]</w:t>
+      </w:r>
+    </w:p>
+    <w:p>
+      <w:r>
+        <w:br w:type="page"/>
+      </w:r>
+    </w:p>
+    <w:p/>
+    <w:p/>
+    <w:p/>
+    <w:p/>
+    <w:p/>
+    <w:p/>
+    <w:p>
+      <w:pPr>
+        <w:spacing w:after="400"/>
+        <w:jc w:val="center"/>
+      </w:pPr>
+      <w:r>
+        <w:rPr>
+          <w:rFonts w:ascii="Georgia" w:cs="Georgia" w:eastAsia="Georgia" w:hAnsi="Georgia"/>
+          <w:b/>
+          <w:bCs/>
+          <w:sz w:val="36"/>
+          <w:szCs w:val="36"/>
+        </w:rPr>
+        <w:t xml:space="preserve">Also By Unknown Author</w:t>
+      </w:r>
+    </w:p>
+    <w:p>
+      <w:pPr>
+        <w:spacing w:after="200"/>
+        <w:jc w:val="center"/>
+      </w:pPr>
+      <w:r>
+        <w:rPr>
+          <w:rFonts w:ascii="Times New Roman" w:cs="Times New Roman" w:eastAsia="Times New Roman" w:hAnsi="Times New Roman"/>
+          <w:i/>
+          <w:iCs/>
+          <w:sz w:val="24"/>
+          <w:szCs w:val="24"/>
+        </w:rPr>
+        <w:t xml:space="preserve">[List of other books by the author placeholder]</w:t>
+      </w:r>
+    </w:p>
+    <w:p>
+      <w:pPr>
+        <w:jc w:val="center"/>
+      </w:pPr>
+      <w:r>
+        <w:rPr>
+          <w:rFonts w:ascii="Times New Roman" w:cs="Times New Roman" w:eastAsia="Times New Roman" w:hAnsi="Times New Roman"/>
+          <w:i/>
+          <w:iCs/>
+          <w:sz w:val="20"/>
+          <w:szCs w:val="20"/>
+        </w:rPr>
+        <w:t xml:space="preserve">[Add book titles here]</w:t>
       </w:r>
     </w:p>
     <w:sectPr>

</xml_diff>